<commit_message>
Update Basic_Git_Commands edited (1).docx
Feature: Added Sub-heading for git setup and collaboration.
</commit_message>
<xml_diff>
--- a/Basic_Git_Commands edited (1).docx
+++ b/Basic_Git_Commands edited (1).docx
@@ -5,26 +5,36 @@
     <w:p>
       <w:pPr>
         <w:rPr>
-          <w:b w:val="0"/>
-          <w:bCs w:val="0"/>
-          <w:sz w:val="24"/>
-          <w:szCs w:val="24"/>
-        </w:rPr>
-      </w:pPr>
-      <w:r>
-        <w:rPr>
-          <w:b w:val="0"/>
-          <w:bCs w:val="0"/>
-          <w:sz w:val="24"/>
-          <w:szCs w:val="24"/>
-        </w:rPr>
-        <w:t xml:space="preserve">The use of software such as Git, Docker, automated testing, and continuous integration are key for the success of any company. Especially if they’re a tech company. This is apparent when you look at the productivity of any company that uses these software's. They complement teamwork and efficiency, without it being necessary to be “together”. This is key especially in this current COVID-19 environment. Git and </w:t>
+          <w:sz w:val="24"/>
+          <w:szCs w:val="24"/>
+        </w:rPr>
+      </w:pPr>
+      <w:r>
+        <w:rPr>
+          <w:sz w:val="24"/>
+          <w:szCs w:val="24"/>
+        </w:rPr>
+        <w:t xml:space="preserve">The use of software such as Git, Docker, automated testing, and continuous integration are key for the success of any company. Especially if </w:t>
       </w:r>
       <w:proofErr w:type="gramStart"/>
       <w:r>
         <w:rPr>
-          <w:b w:val="0"/>
-          <w:bCs w:val="0"/>
+          <w:sz w:val="24"/>
+          <w:szCs w:val="24"/>
+        </w:rPr>
+        <w:t>they’re</w:t>
+      </w:r>
+      <w:proofErr w:type="gramEnd"/>
+      <w:r>
+        <w:rPr>
+          <w:sz w:val="24"/>
+          <w:szCs w:val="24"/>
+        </w:rPr>
+        <w:t xml:space="preserve"> a tech company. This is apparent when you look at the productivity of any company that uses these software's. They complement teamwork and efficiency, without it being necessary to be “together”. This is key especially in this current COVID-19 environment. Git and </w:t>
+      </w:r>
+      <w:proofErr w:type="gramStart"/>
+      <w:r>
+        <w:rPr>
           <w:sz w:val="24"/>
           <w:szCs w:val="24"/>
         </w:rPr>
@@ -33,49 +43,61 @@
       <w:proofErr w:type="gramEnd"/>
       <w:r>
         <w:rPr>
-          <w:b w:val="0"/>
-          <w:bCs w:val="0"/>
           <w:sz w:val="24"/>
           <w:szCs w:val="24"/>
         </w:rPr>
         <w:t xml:space="preserve"> makes it possible for any number of people to work together remotely without distractions. Git is seamless in </w:t>
       </w:r>
+      <w:proofErr w:type="spellStart"/>
       <w:proofErr w:type="gramStart"/>
       <w:r>
         <w:rPr>
-          <w:b w:val="0"/>
-          <w:bCs w:val="0"/>
           <w:sz w:val="24"/>
           <w:szCs w:val="24"/>
         </w:rPr>
         <w:t>it’s</w:t>
       </w:r>
+      <w:proofErr w:type="spellEnd"/>
       <w:proofErr w:type="gramEnd"/>
       <w:r>
         <w:rPr>
-          <w:b w:val="0"/>
-          <w:bCs w:val="0"/>
-          <w:sz w:val="24"/>
-          <w:szCs w:val="24"/>
-        </w:rPr>
-        <w:t xml:space="preserve"> approach to teamwork and productivity. It allows you to see your teammates work and branch off to create your own work or even edit their work. As shown below, due to Git’s many features and functions, teams are allowed to work together seamlessly. </w:t>
-      </w:r>
-    </w:p>
-    <w:p>
-      <w:pPr>
-        <w:rPr>
-          <w:b w:val="1"/>
-          <w:bCs w:val="1"/>
-          <w:sz w:val="24"/>
-          <w:szCs w:val="24"/>
-        </w:rPr>
-      </w:pPr>
-    </w:p>
-    <w:p>
-      <w:pPr>
-        <w:rPr>
-          <w:b w:val="1"/>
-          <w:bCs w:val="1"/>
+          <w:sz w:val="24"/>
+          <w:szCs w:val="24"/>
+        </w:rPr>
+        <w:t xml:space="preserve"> approach to teamwork and productivity. It allows you to see your teammates work and branch off to create your own work or even edit their work. As shown below, due to Git’s many features and functions, teams </w:t>
+      </w:r>
+      <w:proofErr w:type="gramStart"/>
+      <w:r>
+        <w:rPr>
+          <w:sz w:val="24"/>
+          <w:szCs w:val="24"/>
+        </w:rPr>
+        <w:t>are allowed to</w:t>
+      </w:r>
+      <w:proofErr w:type="gramEnd"/>
+      <w:r>
+        <w:rPr>
+          <w:sz w:val="24"/>
+          <w:szCs w:val="24"/>
+        </w:rPr>
+        <w:t xml:space="preserve"> work together seamlessly. </w:t>
+      </w:r>
+    </w:p>
+    <w:p>
+      <w:pPr>
+        <w:rPr>
+          <w:b/>
+          <w:bCs/>
+          <w:sz w:val="24"/>
+          <w:szCs w:val="24"/>
+        </w:rPr>
+      </w:pPr>
+    </w:p>
+    <w:p>
+      <w:pPr>
+        <w:rPr>
+          <w:b/>
+          <w:bCs/>
           <w:sz w:val="24"/>
           <w:szCs w:val="24"/>
         </w:rPr>
@@ -103,8 +125,6 @@
     <w:p>
       <w:r>
         <w:tab/>
-      </w:r>
-      <w:r>
         <w:t xml:space="preserve">A Repository is the location where files are stored on </w:t>
       </w:r>
       <w:proofErr w:type="spellStart"/>
@@ -155,8 +175,6 @@
     <w:p>
       <w:r>
         <w:tab/>
-      </w:r>
-      <w:r>
         <w:t xml:space="preserve">A clone is a duplicate of the repository so that edits can be made without interfering with the main repository. Although changes can be made without pushing changes to the main repository, using </w:t>
       </w:r>
       <w:r>
@@ -350,6 +368,7 @@
           <w:sz w:val="24"/>
           <w:szCs w:val="24"/>
         </w:rPr>
+        <w:lastRenderedPageBreak/>
         <w:tab/>
       </w:r>
       <w:r>
@@ -430,8 +449,8 @@
       </w:pPr>
       <w:r>
         <w:rPr>
-          <w:b w:val="1"/>
-          <w:bCs w:val="1"/>
+          <w:b/>
+          <w:bCs/>
           <w:sz w:val="24"/>
           <w:szCs w:val="24"/>
         </w:rPr>
@@ -440,22 +459,18 @@
     </w:p>
     <w:p>
       <w:pPr>
-        <w:pStyle w:val="Normal"/>
-        <w:bidi w:val="0"/>
-        <w:spacing w:before="0" w:beforeAutospacing="off" w:after="160" w:afterAutospacing="off" w:line="259" w:lineRule="auto"/>
-        <w:ind w:left="0" w:right="0" w:firstLine="720"/>
-        <w:jc w:val="left"/>
-        <w:rPr>
-          <w:b w:val="1"/>
-          <w:bCs w:val="1"/>
-          <w:sz w:val="24"/>
-          <w:szCs w:val="24"/>
-        </w:rPr>
-      </w:pPr>
-      <w:r>
-        <w:rPr>
-          <w:b w:val="1"/>
-          <w:bCs w:val="1"/>
+        <w:ind w:firstLine="720"/>
+        <w:rPr>
+          <w:b/>
+          <w:bCs/>
+          <w:sz w:val="24"/>
+          <w:szCs w:val="24"/>
+        </w:rPr>
+      </w:pPr>
+      <w:r>
+        <w:rPr>
+          <w:b/>
+          <w:bCs/>
           <w:sz w:val="24"/>
           <w:szCs w:val="24"/>
         </w:rPr>
@@ -463,50 +478,23 @@
       </w:r>
       <w:r>
         <w:rPr>
-          <w:b w:val="0"/>
-          <w:bCs w:val="0"/>
-          <w:sz w:val="24"/>
-          <w:szCs w:val="24"/>
-        </w:rPr>
-        <w:t xml:space="preserve">is the act of combining the contents of one branch integrating it with the contents of a target branch. This is ideal for making two independent separate branches into one single branch, combining multiple commits into one unified branch. A merge is done after two people are done working </w:t>
-      </w:r>
-      <w:r>
-        <w:rPr>
-          <w:b w:val="0"/>
-          <w:bCs w:val="0"/>
-          <w:sz w:val="24"/>
-          <w:szCs w:val="24"/>
-        </w:rPr>
-        <w:t>separately</w:t>
-      </w:r>
-      <w:r>
-        <w:rPr>
-          <w:b w:val="0"/>
-          <w:bCs w:val="0"/>
-          <w:sz w:val="24"/>
-          <w:szCs w:val="24"/>
-        </w:rPr>
-        <w:t xml:space="preserve"> and want to combine their branches.</w:t>
-      </w:r>
-    </w:p>
-    <w:p>
-      <w:pPr>
-        <w:pStyle w:val="Normal"/>
-        <w:bidi w:val="0"/>
-        <w:spacing w:before="0" w:beforeAutospacing="off" w:after="160" w:afterAutospacing="off" w:line="259" w:lineRule="auto"/>
-        <w:ind w:left="0" w:right="0" w:firstLine="0"/>
-        <w:jc w:val="left"/>
-        <w:rPr>
-          <w:b w:val="0"/>
-          <w:bCs w:val="0"/>
-          <w:sz w:val="24"/>
-          <w:szCs w:val="24"/>
-        </w:rPr>
-      </w:pPr>
-      <w:r>
-        <w:rPr>
-          <w:b w:val="1"/>
-          <w:bCs w:val="1"/>
+          <w:sz w:val="24"/>
+          <w:szCs w:val="24"/>
+        </w:rPr>
+        <w:t>is the act of combining the contents of one branch integrating it with the contents of a target branch. This is ideal for making two independent separate branches into one single branch, combining multiple commits into one unified branch. A merge is done after two people are done working separately and want to combine their branches.</w:t>
+      </w:r>
+    </w:p>
+    <w:p>
+      <w:pPr>
+        <w:rPr>
+          <w:sz w:val="24"/>
+          <w:szCs w:val="24"/>
+        </w:rPr>
+      </w:pPr>
+      <w:r>
+        <w:rPr>
+          <w:b/>
+          <w:bCs/>
           <w:sz w:val="24"/>
           <w:szCs w:val="24"/>
         </w:rPr>
@@ -515,22 +503,17 @@
     </w:p>
     <w:p>
       <w:pPr>
-        <w:pStyle w:val="Normal"/>
-        <w:bidi w:val="0"/>
-        <w:spacing w:before="0" w:beforeAutospacing="off" w:after="160" w:afterAutospacing="off" w:line="259" w:lineRule="auto"/>
-        <w:ind w:left="0" w:right="0" w:firstLine="0"/>
-        <w:jc w:val="left"/>
-        <w:rPr>
-          <w:b w:val="1"/>
-          <w:bCs w:val="1"/>
-          <w:sz w:val="24"/>
-          <w:szCs w:val="24"/>
-        </w:rPr>
-      </w:pPr>
-      <w:r>
-        <w:rPr>
-          <w:b w:val="1"/>
-          <w:bCs w:val="1"/>
+        <w:rPr>
+          <w:b/>
+          <w:bCs/>
+          <w:sz w:val="24"/>
+          <w:szCs w:val="24"/>
+        </w:rPr>
+      </w:pPr>
+      <w:r>
+        <w:rPr>
+          <w:b/>
+          <w:bCs/>
           <w:sz w:val="24"/>
           <w:szCs w:val="24"/>
         </w:rPr>
@@ -538,32 +521,41 @@
       </w:r>
       <w:r>
         <w:rPr>
-          <w:b w:val="0"/>
-          <w:bCs w:val="0"/>
-          <w:sz w:val="24"/>
-          <w:szCs w:val="24"/>
-        </w:rPr>
-        <w:t>is the command used to update the files in the branch and tell Git to store all the new commits to the new branch. For example, when one is done adding a commit to a branch, they would enter git checkout in order to officially make it part of the branch.</w:t>
-      </w:r>
-    </w:p>
-    <w:p>
-      <w:pPr>
-        <w:pStyle w:val="Normal"/>
-        <w:bidi w:val="0"/>
-        <w:spacing w:before="0" w:beforeAutospacing="off" w:after="160" w:afterAutospacing="off" w:line="259" w:lineRule="auto"/>
-        <w:ind w:left="0" w:right="0" w:firstLine="0"/>
-        <w:jc w:val="left"/>
-        <w:rPr>
-          <w:b w:val="1"/>
-          <w:bCs w:val="1"/>
-          <w:sz w:val="24"/>
-          <w:szCs w:val="24"/>
-        </w:rPr>
-      </w:pPr>
-      <w:r>
-        <w:rPr>
-          <w:b w:val="1"/>
-          <w:bCs w:val="1"/>
+          <w:sz w:val="24"/>
+          <w:szCs w:val="24"/>
+        </w:rPr>
+        <w:t xml:space="preserve">is the command used to update the files in the branch and tell Git to store all the new commits to the new branch. For example, when one is done adding a commit to a branch, they would enter git checkout </w:t>
+      </w:r>
+      <w:proofErr w:type="gramStart"/>
+      <w:r>
+        <w:rPr>
+          <w:sz w:val="24"/>
+          <w:szCs w:val="24"/>
+        </w:rPr>
+        <w:t>in order to</w:t>
+      </w:r>
+      <w:proofErr w:type="gramEnd"/>
+      <w:r>
+        <w:rPr>
+          <w:sz w:val="24"/>
+          <w:szCs w:val="24"/>
+        </w:rPr>
+        <w:t xml:space="preserve"> officially make it part of the branch.</w:t>
+      </w:r>
+    </w:p>
+    <w:p>
+      <w:pPr>
+        <w:rPr>
+          <w:b/>
+          <w:bCs/>
+          <w:sz w:val="24"/>
+          <w:szCs w:val="24"/>
+        </w:rPr>
+      </w:pPr>
+      <w:r>
+        <w:rPr>
+          <w:b/>
+          <w:bCs/>
           <w:sz w:val="24"/>
           <w:szCs w:val="24"/>
         </w:rPr>
@@ -572,22 +564,15 @@
     </w:p>
     <w:p>
       <w:pPr>
-        <w:pStyle w:val="Normal"/>
-        <w:bidi w:val="0"/>
-        <w:spacing w:before="0" w:beforeAutospacing="off" w:after="160" w:afterAutospacing="off" w:line="259" w:lineRule="auto"/>
-        <w:ind w:left="0" w:right="0" w:firstLine="0"/>
-        <w:jc w:val="left"/>
-        <w:rPr>
-          <w:b w:val="0"/>
-          <w:bCs w:val="0"/>
-          <w:sz w:val="24"/>
-          <w:szCs w:val="24"/>
-        </w:rPr>
-      </w:pPr>
-      <w:r>
-        <w:rPr>
-          <w:b w:val="1"/>
-          <w:bCs w:val="1"/>
+        <w:rPr>
+          <w:sz w:val="24"/>
+          <w:szCs w:val="24"/>
+        </w:rPr>
+      </w:pPr>
+      <w:r>
+        <w:rPr>
+          <w:b/>
+          <w:bCs/>
           <w:sz w:val="24"/>
           <w:szCs w:val="24"/>
         </w:rPr>
@@ -595,47 +580,51 @@
       </w:r>
       <w:r>
         <w:rPr>
-          <w:b w:val="0"/>
-          <w:bCs w:val="0"/>
-          <w:sz w:val="24"/>
-          <w:szCs w:val="24"/>
-        </w:rPr>
-        <w:t>is the command used to upload items from the local repository into a remote repository. Git Push is essential for remote teamwork. It allows for work on separate repositories to match each other. Git push will be used by anyone who would like to edit someone else’s repository, or help them with something.</w:t>
-      </w:r>
-    </w:p>
-    <w:p>
-      <w:pPr>
-        <w:pStyle w:val="Normal"/>
-        <w:bidi w:val="0"/>
-        <w:spacing w:before="0" w:beforeAutospacing="off" w:after="160" w:afterAutospacing="off" w:line="259" w:lineRule="auto"/>
-        <w:ind w:left="0" w:right="0" w:firstLine="0"/>
-        <w:jc w:val="left"/>
-        <w:rPr>
-          <w:b w:val="1"/>
-          <w:bCs w:val="1"/>
-          <w:sz w:val="24"/>
-          <w:szCs w:val="24"/>
-        </w:rPr>
-      </w:pPr>
-    </w:p>
-    <w:p>
-      <w:pPr>
-        <w:pStyle w:val="Normal"/>
-        <w:bidi w:val="0"/>
-        <w:spacing w:before="0" w:beforeAutospacing="off" w:after="160" w:afterAutospacing="off" w:line="259" w:lineRule="auto"/>
-        <w:ind w:left="0" w:right="0" w:firstLine="0"/>
-        <w:jc w:val="left"/>
-        <w:rPr>
-          <w:b w:val="1"/>
-          <w:bCs w:val="1"/>
-          <w:sz w:val="24"/>
-          <w:szCs w:val="24"/>
-        </w:rPr>
-      </w:pPr>
-      <w:r>
-        <w:rPr>
-          <w:b w:val="1"/>
-          <w:bCs w:val="1"/>
+          <w:sz w:val="24"/>
+          <w:szCs w:val="24"/>
+        </w:rPr>
+        <w:t xml:space="preserve">is the command used to upload items from the local repository into a remote repository. Git Push is essential for remote teamwork. It allows for work on separate repositories to match each other. Git push will be used by anyone who would like to edit someone else’s </w:t>
+      </w:r>
+      <w:proofErr w:type="gramStart"/>
+      <w:r>
+        <w:rPr>
+          <w:sz w:val="24"/>
+          <w:szCs w:val="24"/>
+        </w:rPr>
+        <w:t>repository, or</w:t>
+      </w:r>
+      <w:proofErr w:type="gramEnd"/>
+      <w:r>
+        <w:rPr>
+          <w:sz w:val="24"/>
+          <w:szCs w:val="24"/>
+        </w:rPr>
+        <w:t xml:space="preserve"> help them with something.</w:t>
+      </w:r>
+    </w:p>
+    <w:p>
+      <w:pPr>
+        <w:rPr>
+          <w:b/>
+          <w:bCs/>
+          <w:sz w:val="24"/>
+          <w:szCs w:val="24"/>
+        </w:rPr>
+      </w:pPr>
+    </w:p>
+    <w:p>
+      <w:pPr>
+        <w:rPr>
+          <w:b/>
+          <w:bCs/>
+          <w:sz w:val="24"/>
+          <w:szCs w:val="24"/>
+        </w:rPr>
+      </w:pPr>
+      <w:r>
+        <w:rPr>
+          <w:b/>
+          <w:bCs/>
           <w:sz w:val="24"/>
           <w:szCs w:val="24"/>
         </w:rPr>
@@ -647,22 +636,15 @@
     </w:p>
     <w:p>
       <w:pPr>
-        <w:pStyle w:val="Normal"/>
-        <w:bidi w:val="0"/>
-        <w:spacing w:before="0" w:beforeAutospacing="off" w:after="160" w:afterAutospacing="off" w:line="259" w:lineRule="auto"/>
-        <w:ind w:left="0" w:right="0" w:firstLine="0"/>
-        <w:jc w:val="left"/>
-        <w:rPr>
-          <w:b w:val="0"/>
-          <w:bCs w:val="0"/>
-          <w:sz w:val="24"/>
-          <w:szCs w:val="24"/>
-        </w:rPr>
-      </w:pPr>
-      <w:r>
-        <w:rPr>
-          <w:b w:val="1"/>
-          <w:bCs w:val="1"/>
+        <w:rPr>
+          <w:sz w:val="24"/>
+          <w:szCs w:val="24"/>
+        </w:rPr>
+      </w:pPr>
+      <w:r>
+        <w:rPr>
+          <w:b/>
+          <w:bCs/>
           <w:sz w:val="24"/>
           <w:szCs w:val="24"/>
         </w:rPr>
@@ -670,8 +652,6 @@
       </w:r>
       <w:r>
         <w:rPr>
-          <w:b w:val="0"/>
-          <w:bCs w:val="0"/>
           <w:sz w:val="24"/>
           <w:szCs w:val="24"/>
         </w:rPr>
@@ -680,22 +660,17 @@
     </w:p>
     <w:p>
       <w:pPr>
-        <w:pStyle w:val="Normal"/>
-        <w:bidi w:val="0"/>
-        <w:spacing w:before="0" w:beforeAutospacing="off" w:after="160" w:afterAutospacing="off" w:line="259" w:lineRule="auto"/>
-        <w:ind w:left="0" w:right="0" w:firstLine="0"/>
-        <w:jc w:val="left"/>
-        <w:rPr>
-          <w:b w:val="1"/>
-          <w:bCs w:val="1"/>
-          <w:sz w:val="24"/>
-          <w:szCs w:val="24"/>
-        </w:rPr>
-      </w:pPr>
-      <w:r>
-        <w:rPr>
-          <w:b w:val="1"/>
-          <w:bCs w:val="1"/>
+        <w:rPr>
+          <w:b/>
+          <w:bCs/>
+          <w:sz w:val="24"/>
+          <w:szCs w:val="24"/>
+        </w:rPr>
+      </w:pPr>
+      <w:r>
+        <w:rPr>
+          <w:b/>
+          <w:bCs/>
           <w:sz w:val="24"/>
           <w:szCs w:val="24"/>
         </w:rPr>
@@ -704,22 +679,15 @@
     </w:p>
     <w:p>
       <w:pPr>
-        <w:pStyle w:val="Normal"/>
-        <w:bidi w:val="0"/>
-        <w:spacing w:before="0" w:beforeAutospacing="off" w:after="160" w:afterAutospacing="off" w:line="259" w:lineRule="auto"/>
-        <w:ind w:left="0" w:right="0" w:firstLine="0"/>
-        <w:jc w:val="left"/>
-        <w:rPr>
-          <w:b w:val="0"/>
-          <w:bCs w:val="0"/>
-          <w:sz w:val="24"/>
-          <w:szCs w:val="24"/>
-        </w:rPr>
-      </w:pPr>
-      <w:r>
-        <w:rPr>
-          <w:b w:val="1"/>
-          <w:bCs w:val="1"/>
+        <w:rPr>
+          <w:sz w:val="24"/>
+          <w:szCs w:val="24"/>
+        </w:rPr>
+      </w:pPr>
+      <w:r>
+        <w:rPr>
+          <w:b/>
+          <w:bCs/>
           <w:sz w:val="24"/>
           <w:szCs w:val="24"/>
         </w:rPr>
@@ -727,73 +695,102 @@
       </w:r>
       <w:r>
         <w:rPr>
-          <w:b w:val="0"/>
-          <w:bCs w:val="0"/>
-          <w:sz w:val="24"/>
-          <w:szCs w:val="24"/>
-        </w:rPr>
-        <w:t>is the command used to understand what has happened in the repository. It’s used to know what changes were made, what was added and removed, etc. It checks the state of each command.</w:t>
-      </w:r>
-    </w:p>
-    <w:p>
-      <w:pPr>
-        <w:pStyle w:val="Normal"/>
-        <w:bidi w:val="0"/>
-        <w:spacing w:before="0" w:beforeAutospacing="off" w:after="160" w:afterAutospacing="off" w:line="259" w:lineRule="auto"/>
-        <w:ind w:left="0" w:right="0" w:firstLine="0"/>
-        <w:jc w:val="left"/>
-        <w:rPr>
-          <w:b w:val="1"/>
-          <w:bCs w:val="1"/>
-          <w:sz w:val="24"/>
-          <w:szCs w:val="24"/>
-        </w:rPr>
-      </w:pPr>
-      <w:r>
-        <w:rPr>
-          <w:b w:val="1"/>
-          <w:bCs w:val="1"/>
-          <w:sz w:val="24"/>
-          <w:szCs w:val="24"/>
-        </w:rPr>
-        <w:t>Master</w:t>
-      </w:r>
-      <w:r>
-        <w:rPr>
-          <w:b w:val="1"/>
-          <w:bCs w:val="1"/>
-          <w:sz w:val="24"/>
-          <w:szCs w:val="24"/>
-        </w:rPr>
-        <w:t xml:space="preserve"> Branch</w:t>
-      </w:r>
-    </w:p>
-    <w:p>
-      <w:pPr>
-        <w:pStyle w:val="Normal"/>
-        <w:bidi w:val="0"/>
-        <w:spacing w:before="0" w:beforeAutospacing="off" w:after="160" w:afterAutospacing="off" w:line="259" w:lineRule="auto"/>
-        <w:ind w:left="0" w:right="0" w:firstLine="0"/>
-        <w:jc w:val="left"/>
-        <w:rPr>
-          <w:b w:val="1"/>
-          <w:bCs w:val="1"/>
-          <w:sz w:val="24"/>
-          <w:szCs w:val="24"/>
-        </w:rPr>
-      </w:pPr>
-      <w:r>
-        <w:rPr>
-          <w:b w:val="0"/>
-          <w:bCs w:val="0"/>
+          <w:sz w:val="24"/>
+          <w:szCs w:val="24"/>
+        </w:rPr>
+        <w:t xml:space="preserve">is the command used to understand what has happened in the repository. </w:t>
+      </w:r>
+      <w:proofErr w:type="gramStart"/>
+      <w:r>
+        <w:rPr>
+          <w:sz w:val="24"/>
+          <w:szCs w:val="24"/>
+        </w:rPr>
+        <w:t>It’s</w:t>
+      </w:r>
+      <w:proofErr w:type="gramEnd"/>
+      <w:r>
+        <w:rPr>
+          <w:sz w:val="24"/>
+          <w:szCs w:val="24"/>
+        </w:rPr>
+        <w:t xml:space="preserve"> used to know what changes were made, what was added and removed, etc. It checks the state of each command.</w:t>
+      </w:r>
+    </w:p>
+    <w:p>
+      <w:pPr>
+        <w:rPr>
+          <w:b/>
+          <w:bCs/>
+          <w:sz w:val="24"/>
+          <w:szCs w:val="24"/>
+        </w:rPr>
+      </w:pPr>
+      <w:r>
+        <w:rPr>
+          <w:b/>
+          <w:bCs/>
+          <w:sz w:val="24"/>
+          <w:szCs w:val="24"/>
+        </w:rPr>
+        <w:t>Master Branch</w:t>
+      </w:r>
+    </w:p>
+    <w:p>
+      <w:pPr>
+        <w:rPr>
+          <w:sz w:val="24"/>
+          <w:szCs w:val="24"/>
+        </w:rPr>
+      </w:pPr>
+      <w:r>
+        <w:rPr>
           <w:sz w:val="24"/>
           <w:szCs w:val="24"/>
         </w:rPr>
         <w:t>A master branch in Git is the main branch as to which every commit is started from. It is the default branch given when starting a commit. All subsequent branches are made from the master.</w:t>
       </w:r>
     </w:p>
+    <w:p>
+      <w:pPr>
+        <w:rPr>
+          <w:b/>
+          <w:bCs/>
+          <w:sz w:val="24"/>
+          <w:szCs w:val="24"/>
+        </w:rPr>
+      </w:pPr>
+      <w:r>
+        <w:rPr>
+          <w:b/>
+          <w:bCs/>
+          <w:sz w:val="24"/>
+          <w:szCs w:val="24"/>
+        </w:rPr>
+        <w:t>H</w:t>
+      </w:r>
+      <w:r>
+        <w:rPr>
+          <w:b/>
+          <w:bCs/>
+          <w:sz w:val="24"/>
+          <w:szCs w:val="24"/>
+        </w:rPr>
+        <w:t>ow to set up Git and work collaboratively with more than one person</w:t>
+      </w:r>
+    </w:p>
+    <w:p>
+      <w:pPr>
+        <w:rPr>
+          <w:b/>
+          <w:bCs/>
+          <w:sz w:val="24"/>
+          <w:szCs w:val="24"/>
+        </w:rPr>
+      </w:pPr>
+    </w:p>
     <w:sectPr>
-      <w:pgSz w:w="12240" w:h="15840" w:orient="portrait"/>
+      <w:pgSz w:w="12240" w:h="15840"/>
       <w:pgMar w:top="1440" w:right="1440" w:bottom="1440" w:left="1440" w:header="720" w:footer="720" w:gutter="0"/>
       <w:cols w:space="720"/>
       <w:docGrid w:linePitch="360"/>
@@ -803,11 +800,11 @@
 </file>
 
 <file path=word/styles.xml><?xml version="1.0" encoding="utf-8"?>
-<w:styles xmlns:wp14="http://schemas.microsoft.com/office/word/2010/wordprocessingDrawing" xmlns:mc="http://schemas.openxmlformats.org/markup-compatibility/2006" xmlns:r="http://schemas.openxmlformats.org/officeDocument/2006/relationships" xmlns:w="http://schemas.openxmlformats.org/wordprocessingml/2006/main" xmlns:w14="http://schemas.microsoft.com/office/word/2010/wordml" xmlns:w15="http://schemas.microsoft.com/office/word/2012/wordml" xmlns:w16cex="http://schemas.microsoft.com/office/word/2018/wordml/cex" xmlns:w16cid="http://schemas.microsoft.com/office/word/2016/wordml/cid" xmlns:w16="http://schemas.microsoft.com/office/word/2018/wordml" xmlns:w16se="http://schemas.microsoft.com/office/word/2015/wordml/symex" mc:Ignorable="w14 w15 w16se w16cid w16 w16cex wp14">
+<w:styles xmlns:mc="http://schemas.openxmlformats.org/markup-compatibility/2006" xmlns:r="http://schemas.openxmlformats.org/officeDocument/2006/relationships" xmlns:w="http://schemas.openxmlformats.org/wordprocessingml/2006/main" xmlns:w14="http://schemas.microsoft.com/office/word/2010/wordml" xmlns:w15="http://schemas.microsoft.com/office/word/2012/wordml" xmlns:w16cex="http://schemas.microsoft.com/office/word/2018/wordml/cex" xmlns:w16cid="http://schemas.microsoft.com/office/word/2016/wordml/cid" xmlns:w16="http://schemas.microsoft.com/office/word/2018/wordml" xmlns:w16se="http://schemas.microsoft.com/office/word/2015/wordml/symex" mc:Ignorable="w14 w15 w16se w16cid w16 w16cex">
   <w:docDefaults>
     <w:rPrDefault>
       <w:rPr>
-        <w:rFonts w:asciiTheme="minorHAnsi" w:hAnsiTheme="minorHAnsi" w:eastAsiaTheme="minorHAnsi" w:cstheme="minorBidi"/>
+        <w:rFonts w:asciiTheme="minorHAnsi" w:eastAsiaTheme="minorHAnsi" w:hAnsiTheme="minorHAnsi" w:cstheme="minorBidi"/>
         <w:sz w:val="22"/>
         <w:szCs w:val="22"/>
         <w:lang w:val="en-US" w:eastAsia="en-US" w:bidi="ar-SA"/>
@@ -822,14 +819,14 @@
   <w:latentStyles w:defLockedState="0" w:defUIPriority="99" w:defSemiHidden="0" w:defUnhideWhenUsed="0" w:defQFormat="0" w:count="376">
     <w:lsdException w:name="Normal" w:uiPriority="0" w:qFormat="1"/>
     <w:lsdException w:name="heading 1" w:uiPriority="9" w:qFormat="1"/>
-    <w:lsdException w:name="heading 2" w:uiPriority="9" w:semiHidden="1" w:unhideWhenUsed="1" w:qFormat="1"/>
-    <w:lsdException w:name="heading 3" w:uiPriority="9" w:semiHidden="1" w:unhideWhenUsed="1" w:qFormat="1"/>
-    <w:lsdException w:name="heading 4" w:uiPriority="9" w:semiHidden="1" w:unhideWhenUsed="1" w:qFormat="1"/>
-    <w:lsdException w:name="heading 5" w:uiPriority="9" w:semiHidden="1" w:unhideWhenUsed="1" w:qFormat="1"/>
-    <w:lsdException w:name="heading 6" w:uiPriority="9" w:semiHidden="1" w:unhideWhenUsed="1" w:qFormat="1"/>
-    <w:lsdException w:name="heading 7" w:uiPriority="9" w:semiHidden="1" w:unhideWhenUsed="1" w:qFormat="1"/>
-    <w:lsdException w:name="heading 8" w:uiPriority="9" w:semiHidden="1" w:unhideWhenUsed="1" w:qFormat="1"/>
-    <w:lsdException w:name="heading 9" w:uiPriority="9" w:semiHidden="1" w:unhideWhenUsed="1" w:qFormat="1"/>
+    <w:lsdException w:name="heading 2" w:semiHidden="1" w:uiPriority="9" w:unhideWhenUsed="1" w:qFormat="1"/>
+    <w:lsdException w:name="heading 3" w:semiHidden="1" w:uiPriority="9" w:unhideWhenUsed="1" w:qFormat="1"/>
+    <w:lsdException w:name="heading 4" w:semiHidden="1" w:uiPriority="9" w:unhideWhenUsed="1" w:qFormat="1"/>
+    <w:lsdException w:name="heading 5" w:semiHidden="1" w:uiPriority="9" w:unhideWhenUsed="1" w:qFormat="1"/>
+    <w:lsdException w:name="heading 6" w:semiHidden="1" w:uiPriority="9" w:unhideWhenUsed="1" w:qFormat="1"/>
+    <w:lsdException w:name="heading 7" w:semiHidden="1" w:uiPriority="9" w:unhideWhenUsed="1" w:qFormat="1"/>
+    <w:lsdException w:name="heading 8" w:semiHidden="1" w:uiPriority="9" w:unhideWhenUsed="1" w:qFormat="1"/>
+    <w:lsdException w:name="heading 9" w:semiHidden="1" w:uiPriority="9" w:unhideWhenUsed="1" w:qFormat="1"/>
     <w:lsdException w:name="index 1" w:semiHidden="1" w:unhideWhenUsed="1"/>
     <w:lsdException w:name="index 2" w:semiHidden="1" w:unhideWhenUsed="1"/>
     <w:lsdException w:name="index 3" w:semiHidden="1" w:unhideWhenUsed="1"/>
@@ -839,22 +836,22 @@
     <w:lsdException w:name="index 7" w:semiHidden="1" w:unhideWhenUsed="1"/>
     <w:lsdException w:name="index 8" w:semiHidden="1" w:unhideWhenUsed="1"/>
     <w:lsdException w:name="index 9" w:semiHidden="1" w:unhideWhenUsed="1"/>
-    <w:lsdException w:name="toc 1" w:uiPriority="39" w:semiHidden="1" w:unhideWhenUsed="1"/>
-    <w:lsdException w:name="toc 2" w:uiPriority="39" w:semiHidden="1" w:unhideWhenUsed="1"/>
-    <w:lsdException w:name="toc 3" w:uiPriority="39" w:semiHidden="1" w:unhideWhenUsed="1"/>
-    <w:lsdException w:name="toc 4" w:uiPriority="39" w:semiHidden="1" w:unhideWhenUsed="1"/>
-    <w:lsdException w:name="toc 5" w:uiPriority="39" w:semiHidden="1" w:unhideWhenUsed="1"/>
-    <w:lsdException w:name="toc 6" w:uiPriority="39" w:semiHidden="1" w:unhideWhenUsed="1"/>
-    <w:lsdException w:name="toc 7" w:uiPriority="39" w:semiHidden="1" w:unhideWhenUsed="1"/>
-    <w:lsdException w:name="toc 8" w:uiPriority="39" w:semiHidden="1" w:unhideWhenUsed="1"/>
-    <w:lsdException w:name="toc 9" w:uiPriority="39" w:semiHidden="1" w:unhideWhenUsed="1"/>
+    <w:lsdException w:name="toc 1" w:semiHidden="1" w:uiPriority="39" w:unhideWhenUsed="1"/>
+    <w:lsdException w:name="toc 2" w:semiHidden="1" w:uiPriority="39" w:unhideWhenUsed="1"/>
+    <w:lsdException w:name="toc 3" w:semiHidden="1" w:uiPriority="39" w:unhideWhenUsed="1"/>
+    <w:lsdException w:name="toc 4" w:semiHidden="1" w:uiPriority="39" w:unhideWhenUsed="1"/>
+    <w:lsdException w:name="toc 5" w:semiHidden="1" w:uiPriority="39" w:unhideWhenUsed="1"/>
+    <w:lsdException w:name="toc 6" w:semiHidden="1" w:uiPriority="39" w:unhideWhenUsed="1"/>
+    <w:lsdException w:name="toc 7" w:semiHidden="1" w:uiPriority="39" w:unhideWhenUsed="1"/>
+    <w:lsdException w:name="toc 8" w:semiHidden="1" w:uiPriority="39" w:unhideWhenUsed="1"/>
+    <w:lsdException w:name="toc 9" w:semiHidden="1" w:uiPriority="39" w:unhideWhenUsed="1"/>
     <w:lsdException w:name="Normal Indent" w:semiHidden="1" w:unhideWhenUsed="1"/>
     <w:lsdException w:name="footnote text" w:semiHidden="1" w:unhideWhenUsed="1"/>
     <w:lsdException w:name="annotation text" w:semiHidden="1" w:unhideWhenUsed="1"/>
     <w:lsdException w:name="header" w:semiHidden="1" w:unhideWhenUsed="1"/>
     <w:lsdException w:name="footer" w:semiHidden="1" w:unhideWhenUsed="1"/>
     <w:lsdException w:name="index heading" w:semiHidden="1" w:unhideWhenUsed="1"/>
-    <w:lsdException w:name="caption" w:uiPriority="35" w:semiHidden="1" w:unhideWhenUsed="1" w:qFormat="1"/>
+    <w:lsdException w:name="caption" w:semiHidden="1" w:uiPriority="35" w:unhideWhenUsed="1" w:qFormat="1"/>
     <w:lsdException w:name="table of figures" w:semiHidden="1" w:unhideWhenUsed="1"/>
     <w:lsdException w:name="envelope address" w:semiHidden="1" w:unhideWhenUsed="1"/>
     <w:lsdException w:name="envelope return" w:semiHidden="1" w:unhideWhenUsed="1"/>
@@ -885,7 +882,7 @@
     <w:lsdException w:name="Title" w:uiPriority="10" w:qFormat="1"/>
     <w:lsdException w:name="Closing" w:semiHidden="1" w:unhideWhenUsed="1"/>
     <w:lsdException w:name="Signature" w:semiHidden="1" w:unhideWhenUsed="1"/>
-    <w:lsdException w:name="Default Paragraph Font" w:uiPriority="1" w:semiHidden="1" w:unhideWhenUsed="1"/>
+    <w:lsdException w:name="Default Paragraph Font" w:semiHidden="1" w:uiPriority="1" w:unhideWhenUsed="1"/>
     <w:lsdException w:name="Body Text" w:semiHidden="1" w:unhideWhenUsed="1"/>
     <w:lsdException w:name="Body Text Indent" w:semiHidden="1" w:unhideWhenUsed="1"/>
     <w:lsdException w:name="List Continue" w:semiHidden="1" w:unhideWhenUsed="1"/>
@@ -1085,8 +1082,8 @@
     <w:lsdException w:name="Subtle Reference" w:uiPriority="31" w:qFormat="1"/>
     <w:lsdException w:name="Intense Reference" w:uiPriority="32" w:qFormat="1"/>
     <w:lsdException w:name="Book Title" w:uiPriority="33" w:qFormat="1"/>
-    <w:lsdException w:name="Bibliography" w:uiPriority="37" w:semiHidden="1" w:unhideWhenUsed="1"/>
-    <w:lsdException w:name="TOC Heading" w:uiPriority="39" w:semiHidden="1" w:unhideWhenUsed="1" w:qFormat="1"/>
+    <w:lsdException w:name="Bibliography" w:semiHidden="1" w:uiPriority="37" w:unhideWhenUsed="1"/>
+    <w:lsdException w:name="TOC Heading" w:semiHidden="1" w:uiPriority="39" w:unhideWhenUsed="1" w:qFormat="1"/>
     <w:lsdException w:name="Plain Table 1" w:uiPriority="41"/>
     <w:lsdException w:name="Plain Table 2" w:uiPriority="42"/>
     <w:lsdException w:name="Plain Table 3" w:uiPriority="43"/>
@@ -1197,17 +1194,17 @@
     <w:lsdException w:name="Unresolved Mention" w:semiHidden="1" w:unhideWhenUsed="1"/>
     <w:lsdException w:name="Smart Link" w:semiHidden="1" w:unhideWhenUsed="1"/>
   </w:latentStyles>
-  <w:style w:type="paragraph" w:styleId="Normal" w:default="1">
+  <w:style w:type="paragraph" w:default="1" w:styleId="Normal">
     <w:name w:val="Normal"/>
     <w:qFormat/>
   </w:style>
-  <w:style w:type="character" w:styleId="DefaultParagraphFont" w:default="1">
+  <w:style w:type="character" w:default="1" w:styleId="DefaultParagraphFont">
     <w:name w:val="Default Paragraph Font"/>
     <w:uiPriority w:val="1"/>
     <w:semiHidden/>
     <w:unhideWhenUsed/>
   </w:style>
-  <w:style w:type="table" w:styleId="TableNormal" w:default="1">
+  <w:style w:type="table" w:default="1" w:styleId="TableNormal">
     <w:name w:val="Normal Table"/>
     <w:uiPriority w:val="99"/>
     <w:semiHidden/>
@@ -1222,7 +1219,7 @@
       </w:tblCellMar>
     </w:tblPr>
   </w:style>
-  <w:style w:type="numbering" w:styleId="NoList" w:default="1">
+  <w:style w:type="numbering" w:default="1" w:styleId="NoList">
     <w:name w:val="No List"/>
     <w:uiPriority w:val="99"/>
     <w:semiHidden/>

</xml_diff>